<commit_message>
add polygons points moving and deleteing
</commit_message>
<xml_diff>
--- a/תיאור פרויקט Image  Web Annotation Tool.docx
+++ b/תיאור פרויקט Image  Web Annotation Tool.docx
@@ -2145,7 +2145,28 @@
           <w:rFonts w:hint="cs"/>
           <w:rtl/>
         </w:rPr>
-        <w:t xml:space="preserve"> ועובי קו.</w:t>
+        <w:t xml:space="preserve"> ועובי קו</w:t>
+      </w:r>
+      <w:r>
+        <w:rPr>
+          <w:rFonts w:hint="cs"/>
+          <w:rtl/>
+        </w:rPr>
+        <w:t>, להזיז נקודות או למחוק אותן</w:t>
+      </w:r>
+      <w:r>
+        <w:rPr>
+          <w:rFonts w:hint="cs"/>
+          <w:rtl/>
+        </w:rPr>
+        <w:t xml:space="preserve"> על ידי לחיצה בעכבר ימני על הנקודה</w:t>
+      </w:r>
+      <w:r>
+        <w:rPr>
+          <w:rFonts w:hint="cs"/>
+          <w:rtl/>
+        </w:rPr>
+        <w:t>.</w:t>
       </w:r>
       <w:r>
         <w:rPr>
@@ -2254,6 +2275,7 @@
           <w:rFonts w:hint="cs"/>
           <w:rtl/>
         </w:rPr>
+        <w:lastRenderedPageBreak/>
         <w:t xml:space="preserve">העלאת שכבה: מתבצעת על ידי בחירת קובץ </w:t>
       </w:r>
       <w:r>
@@ -2298,7 +2320,6 @@
           <w:b/>
           <w:bCs/>
         </w:rPr>
-        <w:lastRenderedPageBreak/>
         <w:t>Layers</w:t>
       </w:r>
       <w:r>

</xml_diff>